<commit_message>
Falta acabar pag de rosto, lista de casos, uml.
</commit_message>
<xml_diff>
--- a/Relatório AEDA.docx
+++ b/Relatório AEDA.docx
@@ -4,131 +4,465 @@
   <w:body>
     <w:p>
       <w:pPr>
-        <w:rPr>
-          <w:sz w:val="40"/>
-        </w:rPr>
-      </w:pPr>
-      <w:r>
-        <w:rPr>
-          <w:sz w:val="40"/>
+        <w:jc w:val="center"/>
+        <w:rPr>
+          <w:rFonts w:ascii="Times New Roman" w:hAnsi="Times New Roman" w:cs="Times New Roman"/>
+          <w:sz w:val="72"/>
+        </w:rPr>
+      </w:pPr>
+      <w:r>
+        <w:rPr>
+          <w:rFonts w:ascii="Times New Roman" w:hAnsi="Times New Roman" w:cs="Times New Roman"/>
+          <w:sz w:val="72"/>
         </w:rPr>
         <w:t>Enunciados de Trabalhos</w:t>
       </w:r>
     </w:p>
-    <w:p/>
-    <w:p>
-      <w:r>
+    <w:p>
+      <w:pPr>
+        <w:jc w:val="center"/>
+        <w:rPr>
+          <w:rFonts w:ascii="Times New Roman" w:hAnsi="Times New Roman" w:cs="Times New Roman"/>
+          <w:sz w:val="32"/>
+          <w:szCs w:val="32"/>
+        </w:rPr>
+      </w:pPr>
+    </w:p>
+    <w:p>
+      <w:pPr>
+        <w:jc w:val="center"/>
+        <w:rPr>
+          <w:rFonts w:ascii="Times New Roman" w:hAnsi="Times New Roman" w:cs="Times New Roman"/>
+          <w:sz w:val="32"/>
+          <w:szCs w:val="32"/>
+        </w:rPr>
+      </w:pPr>
+    </w:p>
+    <w:p>
+      <w:pPr>
+        <w:jc w:val="center"/>
+        <w:rPr>
+          <w:rFonts w:ascii="Times New Roman" w:hAnsi="Times New Roman" w:cs="Times New Roman"/>
+          <w:sz w:val="32"/>
+          <w:szCs w:val="32"/>
+        </w:rPr>
+      </w:pPr>
+    </w:p>
+    <w:p>
+      <w:pPr>
+        <w:jc w:val="center"/>
+        <w:rPr>
+          <w:rFonts w:ascii="Times New Roman" w:hAnsi="Times New Roman" w:cs="Times New Roman"/>
+          <w:sz w:val="32"/>
+          <w:szCs w:val="32"/>
+        </w:rPr>
+      </w:pPr>
+    </w:p>
+    <w:p>
+      <w:pPr>
+        <w:jc w:val="center"/>
+        <w:rPr>
+          <w:rFonts w:ascii="Times New Roman" w:hAnsi="Times New Roman" w:cs="Times New Roman"/>
+          <w:sz w:val="32"/>
+          <w:szCs w:val="32"/>
+        </w:rPr>
+      </w:pPr>
+    </w:p>
+    <w:p>
+      <w:pPr>
+        <w:jc w:val="center"/>
+        <w:rPr>
+          <w:rFonts w:ascii="Times New Roman" w:hAnsi="Times New Roman" w:cs="Times New Roman"/>
+          <w:sz w:val="32"/>
+          <w:szCs w:val="32"/>
+        </w:rPr>
+      </w:pPr>
+    </w:p>
+    <w:p>
+      <w:pPr>
+        <w:jc w:val="center"/>
+        <w:rPr>
+          <w:rFonts w:ascii="Times New Roman" w:hAnsi="Times New Roman" w:cs="Times New Roman"/>
+          <w:sz w:val="32"/>
+          <w:szCs w:val="32"/>
+        </w:rPr>
+      </w:pPr>
+    </w:p>
+    <w:p>
+      <w:pPr>
+        <w:jc w:val="center"/>
+        <w:rPr>
+          <w:rFonts w:ascii="Times New Roman" w:hAnsi="Times New Roman" w:cs="Times New Roman"/>
+          <w:sz w:val="32"/>
+          <w:szCs w:val="32"/>
+        </w:rPr>
+      </w:pPr>
+    </w:p>
+    <w:p>
+      <w:pPr>
+        <w:jc w:val="center"/>
+        <w:rPr>
+          <w:rFonts w:ascii="Times New Roman" w:hAnsi="Times New Roman" w:cs="Times New Roman"/>
+          <w:sz w:val="32"/>
+          <w:szCs w:val="32"/>
+        </w:rPr>
+      </w:pPr>
+    </w:p>
+    <w:p>
+      <w:pPr>
+        <w:jc w:val="center"/>
+        <w:rPr>
+          <w:rFonts w:ascii="Times New Roman" w:hAnsi="Times New Roman" w:cs="Times New Roman"/>
+          <w:sz w:val="32"/>
+          <w:szCs w:val="32"/>
+        </w:rPr>
+      </w:pPr>
+    </w:p>
+    <w:p>
+      <w:pPr>
+        <w:jc w:val="center"/>
+        <w:rPr>
+          <w:rFonts w:ascii="Times New Roman" w:hAnsi="Times New Roman" w:cs="Times New Roman"/>
+          <w:sz w:val="32"/>
+          <w:szCs w:val="32"/>
+        </w:rPr>
+      </w:pPr>
+    </w:p>
+    <w:p>
+      <w:pPr>
+        <w:jc w:val="center"/>
+        <w:rPr>
+          <w:rFonts w:ascii="Times New Roman" w:hAnsi="Times New Roman" w:cs="Times New Roman"/>
+          <w:sz w:val="32"/>
+          <w:szCs w:val="32"/>
+        </w:rPr>
+      </w:pPr>
+    </w:p>
+    <w:p>
+      <w:pPr>
+        <w:jc w:val="center"/>
+        <w:rPr>
+          <w:rFonts w:ascii="Times New Roman" w:hAnsi="Times New Roman" w:cs="Times New Roman"/>
+          <w:sz w:val="32"/>
+        </w:rPr>
+      </w:pPr>
+    </w:p>
+    <w:p>
+      <w:pPr>
+        <w:jc w:val="center"/>
+        <w:rPr>
+          <w:rFonts w:ascii="Times New Roman" w:hAnsi="Times New Roman" w:cs="Times New Roman"/>
+          <w:sz w:val="32"/>
+        </w:rPr>
+      </w:pPr>
+      <w:r>
+        <w:rPr>
+          <w:rFonts w:ascii="Times New Roman" w:hAnsi="Times New Roman" w:cs="Times New Roman"/>
+          <w:sz w:val="32"/>
+        </w:rPr>
+        <w:t>Realizado por:</w:t>
+      </w:r>
+    </w:p>
+    <w:p>
+      <w:pPr>
+        <w:jc w:val="center"/>
+        <w:rPr>
+          <w:rFonts w:ascii="Times New Roman" w:hAnsi="Times New Roman" w:cs="Times New Roman"/>
+          <w:sz w:val="32"/>
+        </w:rPr>
+      </w:pPr>
+      <w:r>
+        <w:rPr>
+          <w:rFonts w:ascii="Times New Roman" w:hAnsi="Times New Roman" w:cs="Times New Roman"/>
+          <w:sz w:val="32"/>
+        </w:rPr>
         <w:t>Hugo Cunha – up201404587 – up201404587@fe.up.pt</w:t>
       </w:r>
     </w:p>
     <w:p>
-      <w:r>
-        <w:t>Tiago Carvalho – up201504461 - up201504461@fe.up.pt</w:t>
-      </w:r>
-    </w:p>
-    <w:p>
-      <w:r>
+      <w:pPr>
+        <w:jc w:val="center"/>
+        <w:rPr>
+          <w:rFonts w:ascii="Times New Roman" w:hAnsi="Times New Roman" w:cs="Times New Roman"/>
+          <w:sz w:val="32"/>
+        </w:rPr>
+      </w:pPr>
+      <w:r>
+        <w:rPr>
+          <w:rFonts w:ascii="Times New Roman" w:hAnsi="Times New Roman" w:cs="Times New Roman"/>
+          <w:sz w:val="32"/>
+        </w:rPr>
+        <w:t xml:space="preserve">Tiago Carvalho – up201504461 </w:t>
+      </w:r>
+      <w:r>
+        <w:rPr>
+          <w:rFonts w:ascii="Times New Roman" w:hAnsi="Times New Roman" w:cs="Times New Roman"/>
+          <w:sz w:val="32"/>
+        </w:rPr>
+        <w:t>–</w:t>
+      </w:r>
+      <w:r>
+        <w:rPr>
+          <w:rFonts w:ascii="Times New Roman" w:hAnsi="Times New Roman" w:cs="Times New Roman"/>
+          <w:sz w:val="32"/>
+        </w:rPr>
+        <w:t xml:space="preserve"> </w:t>
+      </w:r>
+      <w:r>
+        <w:rPr>
+          <w:rFonts w:ascii="Times New Roman" w:hAnsi="Times New Roman" w:cs="Times New Roman"/>
+          <w:sz w:val="32"/>
+        </w:rPr>
+        <w:t>up201504461@fe.up.pt</w:t>
+      </w:r>
+    </w:p>
+    <w:p>
+      <w:pPr>
+        <w:jc w:val="center"/>
+        <w:rPr>
+          <w:rFonts w:ascii="Times New Roman" w:hAnsi="Times New Roman" w:cs="Times New Roman"/>
+          <w:sz w:val="32"/>
+        </w:rPr>
+      </w:pPr>
+      <w:r>
+        <w:rPr>
+          <w:rFonts w:ascii="Times New Roman" w:hAnsi="Times New Roman" w:cs="Times New Roman"/>
+          <w:sz w:val="32"/>
+        </w:rPr>
         <w:t>Ilona Generalova – up201400035 – up201400035@fe.up.pt</w:t>
       </w:r>
     </w:p>
-    <w:p/>
-    <w:p>
-      <w:r>
-        <w:t>20 Nov 2016</w:t>
-      </w:r>
-    </w:p>
-    <w:p>
-      <w:r>
-        <w:br w:type="page"/>
+    <w:p>
+      <w:pPr>
+        <w:jc w:val="center"/>
+        <w:rPr>
+          <w:rFonts w:ascii="Times New Roman" w:hAnsi="Times New Roman" w:cs="Times New Roman"/>
+          <w:sz w:val="32"/>
+        </w:rPr>
+      </w:pPr>
+    </w:p>
+    <w:p>
+      <w:pPr>
+        <w:jc w:val="center"/>
+        <w:rPr>
+          <w:rFonts w:ascii="Times New Roman" w:hAnsi="Times New Roman" w:cs="Times New Roman"/>
+          <w:sz w:val="32"/>
+          <w:szCs w:val="32"/>
+        </w:rPr>
+      </w:pPr>
+      <w:r>
+        <w:rPr>
+          <w:rFonts w:ascii="Times New Roman" w:hAnsi="Times New Roman" w:cs="Times New Roman"/>
+          <w:sz w:val="32"/>
+          <w:szCs w:val="32"/>
+        </w:rPr>
+        <w:t>20 Novembro 2016</w:t>
+      </w:r>
+    </w:p>
+    <w:p>
+      <w:pPr>
+        <w:jc w:val="center"/>
+        <w:rPr>
+          <w:rFonts w:ascii="Times New Roman" w:hAnsi="Times New Roman" w:cs="Times New Roman"/>
+          <w:sz w:val="32"/>
+          <w:szCs w:val="32"/>
+        </w:rPr>
+      </w:pPr>
+    </w:p>
+    <w:p>
+      <w:pPr>
+        <w:jc w:val="center"/>
+        <w:rPr>
+          <w:rFonts w:ascii="Times New Roman" w:hAnsi="Times New Roman" w:cs="Times New Roman"/>
+          <w:sz w:val="32"/>
+          <w:szCs w:val="32"/>
+        </w:rPr>
+      </w:pPr>
+      <w:r>
+        <w:rPr>
+          <w:rFonts w:ascii="Times New Roman" w:hAnsi="Times New Roman" w:cs="Times New Roman"/>
+          <w:sz w:val="32"/>
+          <w:szCs w:val="32"/>
+        </w:rPr>
+        <w:t xml:space="preserve">Mestrado Integrado </w:t>
+      </w:r>
+      <w:r>
+        <w:rPr>
+          <w:rFonts w:ascii="Times New Roman" w:hAnsi="Times New Roman" w:cs="Times New Roman"/>
+          <w:sz w:val="32"/>
+          <w:szCs w:val="32"/>
+        </w:rPr>
+        <w:t>em Engenharia Informática e Computadores</w:t>
       </w:r>
       <w:bookmarkStart w:id="0" w:name="_GoBack"/>
       <w:bookmarkEnd w:id="0"/>
     </w:p>
     <w:p>
       <w:pPr>
-        <w:rPr>
-          <w:sz w:val="40"/>
-        </w:rPr>
-      </w:pPr>
-      <w:r>
-        <w:rPr>
-          <w:sz w:val="40"/>
+        <w:jc w:val="center"/>
+        <w:rPr>
+          <w:rFonts w:ascii="Times New Roman" w:hAnsi="Times New Roman" w:cs="Times New Roman"/>
+          <w:sz w:val="32"/>
+          <w:szCs w:val="32"/>
+        </w:rPr>
+      </w:pPr>
+    </w:p>
+    <w:p>
+      <w:pPr>
+        <w:jc w:val="center"/>
+        <w:rPr>
+          <w:rFonts w:ascii="Times New Roman" w:hAnsi="Times New Roman" w:cs="Times New Roman"/>
+          <w:sz w:val="24"/>
+        </w:rPr>
+      </w:pPr>
+      <w:r>
+        <w:rPr>
+          <w:rFonts w:ascii="Times New Roman" w:hAnsi="Times New Roman" w:cs="Times New Roman"/>
+          <w:sz w:val="32"/>
+          <w:szCs w:val="32"/>
+        </w:rPr>
+        <w:t>Faculdade de Engenharia da Universidade do Porto</w:t>
+      </w:r>
+      <w:r>
+        <w:rPr>
+          <w:rFonts w:ascii="Times New Roman" w:hAnsi="Times New Roman" w:cs="Times New Roman"/>
+          <w:sz w:val="24"/>
+        </w:rPr>
+        <w:br w:type="page"/>
+      </w:r>
+    </w:p>
+    <w:p>
+      <w:pPr>
+        <w:rPr>
+          <w:rFonts w:ascii="Times New Roman" w:hAnsi="Times New Roman" w:cs="Times New Roman"/>
+          <w:sz w:val="44"/>
+        </w:rPr>
+      </w:pPr>
+      <w:r>
+        <w:rPr>
+          <w:rFonts w:ascii="Times New Roman" w:hAnsi="Times New Roman" w:cs="Times New Roman"/>
+          <w:sz w:val="44"/>
         </w:rPr>
         <w:lastRenderedPageBreak/>
         <w:t>Descrição</w:t>
       </w:r>
       <w:r>
         <w:rPr>
-          <w:sz w:val="40"/>
+          <w:rFonts w:ascii="Times New Roman" w:hAnsi="Times New Roman" w:cs="Times New Roman"/>
+          <w:sz w:val="44"/>
         </w:rPr>
         <w:t xml:space="preserve"> do tema</w:t>
       </w:r>
     </w:p>
-    <w:p/>
-    <w:p>
-      <w:r>
+    <w:p>
+      <w:pPr>
+        <w:rPr>
+          <w:rFonts w:ascii="Times New Roman" w:hAnsi="Times New Roman" w:cs="Times New Roman"/>
+          <w:sz w:val="24"/>
+        </w:rPr>
+      </w:pPr>
+    </w:p>
+    <w:p>
+      <w:pPr>
+        <w:rPr>
+          <w:rFonts w:ascii="Times New Roman" w:hAnsi="Times New Roman" w:cs="Times New Roman"/>
+          <w:sz w:val="24"/>
+        </w:rPr>
+      </w:pPr>
+      <w:r>
+        <w:rPr>
+          <w:rFonts w:ascii="Times New Roman" w:hAnsi="Times New Roman" w:cs="Times New Roman"/>
+          <w:sz w:val="24"/>
+        </w:rPr>
         <w:t>Um docente de uma unidade curricular pretende registar todos os temas de trabalhos que já propôs. Todos os anos em que a unidade curricular está em vigor, são criados diversos enunciados de trabalhos. Enunciados de anos anteriores podem ser reutilizados se cumprirem um de dois requisitos, se não foram alvo de escolha de um número significativo de estudantes ou se já não são utilizados há mais do que um determinado número de anos.</w:t>
       </w:r>
     </w:p>
     <w:p>
-      <w:r>
+      <w:pPr>
+        <w:rPr>
+          <w:rFonts w:ascii="Times New Roman" w:hAnsi="Times New Roman" w:cs="Times New Roman"/>
+          <w:sz w:val="24"/>
+        </w:rPr>
+      </w:pPr>
+      <w:r>
+        <w:rPr>
+          <w:rFonts w:ascii="Times New Roman" w:hAnsi="Times New Roman" w:cs="Times New Roman"/>
+          <w:sz w:val="24"/>
+        </w:rPr>
         <w:t>Todo e qualquer enunciado pode ser de vários</w:t>
       </w:r>
       <w:r>
-        <w:t xml:space="preserve"> (pesquisa, análise ou desenvolvimento), toda a informação adjacente é armazenada, título, descrição e os anos letivos em que foram propostos. Dependendo do tipo, pode ainda ser necessário guardar um conjunto de refer</w:t>
-      </w:r>
-      <w:r>
-        <w:t>ê</w:t>
-      </w:r>
-      <w:r>
-        <w:t>ncias bibliográficas, no caso de ser de pesquisa, ou um conjunto de repositório de dados no caso de ser de análise. Também é pertinente, saber os estudantes que escolheram cada enunciado (podem ser grupo de estudantes) e as respetivas classificaç</w:t>
-      </w:r>
-      <w:r>
-        <w:t>õ</w:t>
-      </w:r>
-      <w:r>
-        <w:t>es, que são sempre individuais, mesmo em trabalhos de grupo. Adicionalmente, para prevenir plágio</w:t>
-      </w:r>
-      <w:r>
+        <w:rPr>
+          <w:rFonts w:ascii="Times New Roman" w:hAnsi="Times New Roman" w:cs="Times New Roman"/>
+          <w:sz w:val="24"/>
+        </w:rPr>
+        <w:t xml:space="preserve"> (pesquisa, análise ou desenvolvimento), toda a informação adjacente é armazenada, título, descrição e os anos letivos em que foram propostos. Dependendo do tipo, pode ainda ser necessário guardar um conjunto de referências bibliográficas, no caso de ser de pesquisa, ou um conjunto de repositório de dados no caso de ser de análise. Também é pertinente, saber os estudantes que escolheram cada enunciado (podem ser grupo de estudantes) e as respetivas classificações, que são sempre individuais, mesmo em trabalhos de grupo. Adicionalmente, para prevenir plágio</w:t>
+      </w:r>
+      <w:r>
+        <w:rPr>
+          <w:rFonts w:ascii="Times New Roman" w:hAnsi="Times New Roman" w:cs="Times New Roman"/>
+          <w:sz w:val="24"/>
+        </w:rPr>
         <w:t>, os trabalhos em si são também armazenados.</w:t>
       </w:r>
     </w:p>
     <w:p>
-      <w:r>
+      <w:pPr>
+        <w:rPr>
+          <w:rFonts w:ascii="Times New Roman" w:hAnsi="Times New Roman" w:cs="Times New Roman"/>
+          <w:sz w:val="24"/>
+        </w:rPr>
+      </w:pPr>
+      <w:r>
+        <w:rPr>
+          <w:rFonts w:ascii="Times New Roman" w:hAnsi="Times New Roman" w:cs="Times New Roman"/>
+          <w:sz w:val="24"/>
+        </w:rPr>
         <w:br w:type="page"/>
       </w:r>
     </w:p>
     <w:p>
       <w:pPr>
         <w:rPr>
-          <w:sz w:val="40"/>
-        </w:rPr>
-      </w:pPr>
-      <w:r>
-        <w:rPr>
-          <w:sz w:val="40"/>
+          <w:rFonts w:ascii="Times New Roman" w:hAnsi="Times New Roman" w:cs="Times New Roman"/>
+          <w:sz w:val="44"/>
+        </w:rPr>
+      </w:pPr>
+      <w:r>
+        <w:rPr>
+          <w:rFonts w:ascii="Times New Roman" w:hAnsi="Times New Roman" w:cs="Times New Roman"/>
+          <w:sz w:val="44"/>
         </w:rPr>
         <w:lastRenderedPageBreak/>
         <w:t>Descrição da solução</w:t>
       </w:r>
     </w:p>
-    <w:p/>
-    <w:p>
-      <w:pPr>
-        <w:rPr>
-          <w:rFonts w:ascii="Arial" w:eastAsia="Times New Roman" w:hAnsi="Arial" w:cs="Arial"/>
-          <w:sz w:val="20"/>
-          <w:szCs w:val="20"/>
-          <w:lang w:eastAsia="pt-PT"/>
-        </w:rPr>
-      </w:pPr>
-      <w:r>
+    <w:p>
+      <w:pPr>
+        <w:rPr>
+          <w:rFonts w:ascii="Times New Roman" w:hAnsi="Times New Roman" w:cs="Times New Roman"/>
+          <w:sz w:val="24"/>
+        </w:rPr>
+      </w:pPr>
+    </w:p>
+    <w:p>
+      <w:pPr>
+        <w:rPr>
+          <w:rFonts w:ascii="Times New Roman" w:eastAsia="Times New Roman" w:hAnsi="Times New Roman" w:cs="Times New Roman"/>
+          <w:szCs w:val="20"/>
+          <w:lang w:eastAsia="pt-PT"/>
+        </w:rPr>
+      </w:pPr>
+      <w:r>
+        <w:rPr>
+          <w:rFonts w:ascii="Times New Roman" w:hAnsi="Times New Roman" w:cs="Times New Roman"/>
+          <w:sz w:val="24"/>
+        </w:rPr>
         <w:t>A solução</w:t>
       </w:r>
       <w:r>
         <w:rPr>
-          <w:rFonts w:ascii="Arial" w:eastAsia="Times New Roman" w:hAnsi="Arial" w:cs="Arial"/>
-          <w:sz w:val="20"/>
+          <w:rFonts w:ascii="Times New Roman" w:eastAsia="Times New Roman" w:hAnsi="Times New Roman" w:cs="Times New Roman"/>
           <w:szCs w:val="20"/>
           <w:lang w:eastAsia="pt-PT"/>
         </w:rPr>
@@ -136,8 +470,7 @@
       </w:r>
       <w:r>
         <w:rPr>
-          <w:rFonts w:ascii="Arial" w:eastAsia="Times New Roman" w:hAnsi="Arial" w:cs="Arial"/>
-          <w:sz w:val="20"/>
+          <w:rFonts w:ascii="Times New Roman" w:eastAsia="Times New Roman" w:hAnsi="Times New Roman" w:cs="Times New Roman"/>
           <w:szCs w:val="20"/>
           <w:lang w:eastAsia="pt-PT"/>
         </w:rPr>
@@ -145,8 +478,7 @@
       </w:r>
       <w:r>
         <w:rPr>
-          <w:rFonts w:ascii="Arial" w:eastAsia="Times New Roman" w:hAnsi="Arial" w:cs="Arial"/>
-          <w:sz w:val="20"/>
+          <w:rFonts w:ascii="Times New Roman" w:eastAsia="Times New Roman" w:hAnsi="Times New Roman" w:cs="Times New Roman"/>
           <w:szCs w:val="20"/>
           <w:lang w:eastAsia="pt-PT"/>
         </w:rPr>
@@ -154,8 +486,7 @@
       </w:r>
       <w:r>
         <w:rPr>
-          <w:rFonts w:ascii="Arial" w:eastAsia="Times New Roman" w:hAnsi="Arial" w:cs="Arial"/>
-          <w:sz w:val="20"/>
+          <w:rFonts w:ascii="Times New Roman" w:eastAsia="Times New Roman" w:hAnsi="Times New Roman" w:cs="Times New Roman"/>
           <w:szCs w:val="20"/>
           <w:lang w:eastAsia="pt-PT"/>
         </w:rPr>
@@ -165,16 +496,14 @@
     <w:p>
       <w:pPr>
         <w:rPr>
-          <w:rFonts w:ascii="Arial" w:eastAsia="Times New Roman" w:hAnsi="Arial" w:cs="Arial"/>
-          <w:sz w:val="20"/>
-          <w:szCs w:val="20"/>
-          <w:lang w:eastAsia="pt-PT"/>
-        </w:rPr>
-      </w:pPr>
-      <w:r>
-        <w:rPr>
-          <w:rFonts w:ascii="Arial" w:eastAsia="Times New Roman" w:hAnsi="Arial" w:cs="Arial"/>
-          <w:sz w:val="20"/>
+          <w:rFonts w:ascii="Times New Roman" w:eastAsia="Times New Roman" w:hAnsi="Times New Roman" w:cs="Times New Roman"/>
+          <w:szCs w:val="20"/>
+          <w:lang w:eastAsia="pt-PT"/>
+        </w:rPr>
+      </w:pPr>
+      <w:r>
+        <w:rPr>
+          <w:rFonts w:ascii="Times New Roman" w:eastAsia="Times New Roman" w:hAnsi="Times New Roman" w:cs="Times New Roman"/>
           <w:szCs w:val="20"/>
           <w:lang w:eastAsia="pt-PT"/>
         </w:rPr>
@@ -182,8 +511,7 @@
       </w:r>
       <w:r>
         <w:rPr>
-          <w:rFonts w:ascii="Arial" w:eastAsia="Times New Roman" w:hAnsi="Arial" w:cs="Arial"/>
-          <w:sz w:val="20"/>
+          <w:rFonts w:ascii="Times New Roman" w:eastAsia="Times New Roman" w:hAnsi="Times New Roman" w:cs="Times New Roman"/>
           <w:szCs w:val="20"/>
           <w:lang w:eastAsia="pt-PT"/>
         </w:rPr>
@@ -191,8 +519,7 @@
       </w:r>
       <w:r>
         <w:rPr>
-          <w:rFonts w:ascii="Arial" w:eastAsia="Times New Roman" w:hAnsi="Arial" w:cs="Arial"/>
-          <w:sz w:val="20"/>
+          <w:rFonts w:ascii="Times New Roman" w:eastAsia="Times New Roman" w:hAnsi="Times New Roman" w:cs="Times New Roman"/>
           <w:szCs w:val="20"/>
           <w:lang w:eastAsia="pt-PT"/>
         </w:rPr>
@@ -200,8 +527,7 @@
       </w:r>
       <w:r>
         <w:rPr>
-          <w:rFonts w:ascii="Arial" w:eastAsia="Times New Roman" w:hAnsi="Arial" w:cs="Arial"/>
-          <w:sz w:val="20"/>
+          <w:rFonts w:ascii="Times New Roman" w:eastAsia="Times New Roman" w:hAnsi="Times New Roman" w:cs="Times New Roman"/>
           <w:szCs w:val="20"/>
           <w:lang w:eastAsia="pt-PT"/>
         </w:rPr>
@@ -209,8 +535,7 @@
       </w:r>
       <w:r>
         <w:rPr>
-          <w:rFonts w:ascii="Arial" w:eastAsia="Times New Roman" w:hAnsi="Arial" w:cs="Arial"/>
-          <w:sz w:val="20"/>
+          <w:rFonts w:ascii="Times New Roman" w:eastAsia="Times New Roman" w:hAnsi="Times New Roman" w:cs="Times New Roman"/>
           <w:szCs w:val="20"/>
           <w:lang w:eastAsia="pt-PT"/>
         </w:rPr>
@@ -218,8 +543,7 @@
       </w:r>
       <w:r>
         <w:rPr>
-          <w:rFonts w:ascii="Arial" w:eastAsia="Times New Roman" w:hAnsi="Arial" w:cs="Arial"/>
-          <w:sz w:val="20"/>
+          <w:rFonts w:ascii="Times New Roman" w:eastAsia="Times New Roman" w:hAnsi="Times New Roman" w:cs="Times New Roman"/>
           <w:szCs w:val="20"/>
           <w:lang w:eastAsia="pt-PT"/>
         </w:rPr>
@@ -227,8 +551,7 @@
       </w:r>
       <w:r>
         <w:rPr>
-          <w:rFonts w:ascii="Arial" w:eastAsia="Times New Roman" w:hAnsi="Arial" w:cs="Arial"/>
-          <w:sz w:val="20"/>
+          <w:rFonts w:ascii="Times New Roman" w:eastAsia="Times New Roman" w:hAnsi="Times New Roman" w:cs="Times New Roman"/>
           <w:szCs w:val="20"/>
           <w:lang w:eastAsia="pt-PT"/>
         </w:rPr>
@@ -236,8 +559,7 @@
       </w:r>
       <w:r>
         <w:rPr>
-          <w:rFonts w:ascii="Arial" w:eastAsia="Times New Roman" w:hAnsi="Arial" w:cs="Arial"/>
-          <w:sz w:val="20"/>
+          <w:rFonts w:ascii="Times New Roman" w:eastAsia="Times New Roman" w:hAnsi="Times New Roman" w:cs="Times New Roman"/>
           <w:szCs w:val="20"/>
           <w:lang w:eastAsia="pt-PT"/>
         </w:rPr>
@@ -247,16 +569,14 @@
     <w:p>
       <w:pPr>
         <w:rPr>
-          <w:rFonts w:ascii="Arial" w:eastAsia="Times New Roman" w:hAnsi="Arial" w:cs="Arial"/>
-          <w:sz w:val="20"/>
-          <w:szCs w:val="20"/>
-          <w:lang w:eastAsia="pt-PT"/>
-        </w:rPr>
-      </w:pPr>
-      <w:r>
-        <w:rPr>
-          <w:rFonts w:ascii="Arial" w:eastAsia="Times New Roman" w:hAnsi="Arial" w:cs="Arial"/>
-          <w:sz w:val="20"/>
+          <w:rFonts w:ascii="Times New Roman" w:eastAsia="Times New Roman" w:hAnsi="Times New Roman" w:cs="Times New Roman"/>
+          <w:szCs w:val="20"/>
+          <w:lang w:eastAsia="pt-PT"/>
+        </w:rPr>
+      </w:pPr>
+      <w:r>
+        <w:rPr>
+          <w:rFonts w:ascii="Times New Roman" w:eastAsia="Times New Roman" w:hAnsi="Times New Roman" w:cs="Times New Roman"/>
           <w:szCs w:val="20"/>
           <w:lang w:eastAsia="pt-PT"/>
         </w:rPr>
@@ -264,8 +584,7 @@
       </w:r>
       <w:r>
         <w:rPr>
-          <w:rFonts w:ascii="Arial" w:eastAsia="Times New Roman" w:hAnsi="Arial" w:cs="Arial"/>
-          <w:sz w:val="20"/>
+          <w:rFonts w:ascii="Times New Roman" w:eastAsia="Times New Roman" w:hAnsi="Times New Roman" w:cs="Times New Roman"/>
           <w:szCs w:val="20"/>
           <w:lang w:eastAsia="pt-PT"/>
         </w:rPr>
@@ -275,16 +594,14 @@
     <w:p>
       <w:pPr>
         <w:rPr>
-          <w:rFonts w:ascii="Arial" w:eastAsia="Times New Roman" w:hAnsi="Arial" w:cs="Arial"/>
-          <w:sz w:val="20"/>
-          <w:szCs w:val="20"/>
-          <w:lang w:eastAsia="pt-PT"/>
-        </w:rPr>
-      </w:pPr>
-      <w:r>
-        <w:rPr>
-          <w:rFonts w:ascii="Arial" w:eastAsia="Times New Roman" w:hAnsi="Arial" w:cs="Arial"/>
-          <w:sz w:val="20"/>
+          <w:rFonts w:ascii="Times New Roman" w:eastAsia="Times New Roman" w:hAnsi="Times New Roman" w:cs="Times New Roman"/>
+          <w:szCs w:val="20"/>
+          <w:lang w:eastAsia="pt-PT"/>
+        </w:rPr>
+      </w:pPr>
+      <w:r>
+        <w:rPr>
+          <w:rFonts w:ascii="Times New Roman" w:eastAsia="Times New Roman" w:hAnsi="Times New Roman" w:cs="Times New Roman"/>
           <w:szCs w:val="20"/>
           <w:lang w:eastAsia="pt-PT"/>
         </w:rPr>
@@ -292,8 +609,7 @@
       </w:r>
       <w:r>
         <w:rPr>
-          <w:rFonts w:ascii="Arial" w:eastAsia="Times New Roman" w:hAnsi="Arial" w:cs="Arial"/>
-          <w:sz w:val="20"/>
+          <w:rFonts w:ascii="Times New Roman" w:eastAsia="Times New Roman" w:hAnsi="Times New Roman" w:cs="Times New Roman"/>
           <w:szCs w:val="20"/>
           <w:lang w:eastAsia="pt-PT"/>
         </w:rPr>
@@ -303,16 +619,14 @@
     <w:p>
       <w:pPr>
         <w:rPr>
-          <w:rFonts w:ascii="Arial" w:eastAsia="Times New Roman" w:hAnsi="Arial" w:cs="Arial"/>
-          <w:sz w:val="20"/>
-          <w:szCs w:val="20"/>
-          <w:lang w:eastAsia="pt-PT"/>
-        </w:rPr>
-      </w:pPr>
-      <w:r>
-        <w:rPr>
-          <w:rFonts w:ascii="Arial" w:eastAsia="Times New Roman" w:hAnsi="Arial" w:cs="Arial"/>
-          <w:sz w:val="20"/>
+          <w:rFonts w:ascii="Times New Roman" w:eastAsia="Times New Roman" w:hAnsi="Times New Roman" w:cs="Times New Roman"/>
+          <w:szCs w:val="20"/>
+          <w:lang w:eastAsia="pt-PT"/>
+        </w:rPr>
+      </w:pPr>
+      <w:r>
+        <w:rPr>
+          <w:rFonts w:ascii="Times New Roman" w:eastAsia="Times New Roman" w:hAnsi="Times New Roman" w:cs="Times New Roman"/>
           <w:szCs w:val="20"/>
           <w:lang w:eastAsia="pt-PT"/>
         </w:rPr>
@@ -320,8 +634,7 @@
       </w:r>
       <w:r>
         <w:rPr>
-          <w:rFonts w:ascii="Arial" w:eastAsia="Times New Roman" w:hAnsi="Arial" w:cs="Arial"/>
-          <w:sz w:val="20"/>
+          <w:rFonts w:ascii="Times New Roman" w:eastAsia="Times New Roman" w:hAnsi="Times New Roman" w:cs="Times New Roman"/>
           <w:szCs w:val="20"/>
           <w:lang w:eastAsia="pt-PT"/>
         </w:rPr>
@@ -331,16 +644,14 @@
     <w:p>
       <w:pPr>
         <w:rPr>
-          <w:rFonts w:ascii="Arial" w:eastAsia="Times New Roman" w:hAnsi="Arial" w:cs="Arial"/>
-          <w:sz w:val="20"/>
-          <w:szCs w:val="20"/>
-          <w:lang w:eastAsia="pt-PT"/>
-        </w:rPr>
-      </w:pPr>
-      <w:r>
-        <w:rPr>
-          <w:rFonts w:ascii="Arial" w:eastAsia="Times New Roman" w:hAnsi="Arial" w:cs="Arial"/>
-          <w:sz w:val="20"/>
+          <w:rFonts w:ascii="Times New Roman" w:eastAsia="Times New Roman" w:hAnsi="Times New Roman" w:cs="Times New Roman"/>
+          <w:szCs w:val="20"/>
+          <w:lang w:eastAsia="pt-PT"/>
+        </w:rPr>
+      </w:pPr>
+      <w:r>
+        <w:rPr>
+          <w:rFonts w:ascii="Times New Roman" w:eastAsia="Times New Roman" w:hAnsi="Times New Roman" w:cs="Times New Roman"/>
           <w:szCs w:val="20"/>
           <w:lang w:eastAsia="pt-PT"/>
         </w:rPr>
@@ -350,32 +661,53 @@
     <w:p>
       <w:pPr>
         <w:rPr>
-          <w:sz w:val="40"/>
-        </w:rPr>
-      </w:pPr>
-      <w:r>
-        <w:rPr>
-          <w:sz w:val="40"/>
+          <w:rFonts w:ascii="Times New Roman" w:hAnsi="Times New Roman" w:cs="Times New Roman"/>
+          <w:sz w:val="44"/>
+        </w:rPr>
+      </w:pPr>
+      <w:r>
+        <w:rPr>
+          <w:rFonts w:ascii="Times New Roman" w:hAnsi="Times New Roman" w:cs="Times New Roman"/>
+          <w:sz w:val="44"/>
         </w:rPr>
         <w:lastRenderedPageBreak/>
         <w:t>Diagramas UML</w:t>
       </w:r>
     </w:p>
-    <w:p/>
-    <w:p>
-      <w:r>
+    <w:p>
+      <w:pPr>
+        <w:rPr>
+          <w:rFonts w:ascii="Times New Roman" w:hAnsi="Times New Roman" w:cs="Times New Roman"/>
+          <w:sz w:val="24"/>
+        </w:rPr>
+      </w:pPr>
+    </w:p>
+    <w:p>
+      <w:pPr>
+        <w:rPr>
+          <w:rFonts w:ascii="Times New Roman" w:hAnsi="Times New Roman" w:cs="Times New Roman"/>
+          <w:sz w:val="24"/>
+        </w:rPr>
+      </w:pPr>
+      <w:r>
+        <w:rPr>
+          <w:rFonts w:ascii="Times New Roman" w:hAnsi="Times New Roman" w:cs="Times New Roman"/>
+          <w:sz w:val="24"/>
+        </w:rPr>
         <w:br w:type="page"/>
       </w:r>
     </w:p>
     <w:p>
       <w:pPr>
         <w:rPr>
-          <w:sz w:val="40"/>
-        </w:rPr>
-      </w:pPr>
-      <w:r>
-        <w:rPr>
-          <w:sz w:val="40"/>
+          <w:rFonts w:ascii="Times New Roman" w:hAnsi="Times New Roman" w:cs="Times New Roman"/>
+          <w:sz w:val="44"/>
+        </w:rPr>
+      </w:pPr>
+      <w:r>
+        <w:rPr>
+          <w:rFonts w:ascii="Times New Roman" w:hAnsi="Times New Roman" w:cs="Times New Roman"/>
+          <w:sz w:val="44"/>
         </w:rPr>
         <w:lastRenderedPageBreak/>
         <w:t>Lista de Casos de Utilização</w:t>
@@ -384,52 +716,151 @@
     <w:p>
       <w:pPr>
         <w:rPr>
-          <w:sz w:val="40"/>
-        </w:rPr>
-      </w:pPr>
-    </w:p>
-    <w:p>
-      <w:r>
+          <w:rFonts w:ascii="Times New Roman" w:hAnsi="Times New Roman" w:cs="Times New Roman"/>
+          <w:sz w:val="44"/>
+        </w:rPr>
+      </w:pPr>
+    </w:p>
+    <w:p>
+      <w:pPr>
+        <w:rPr>
+          <w:rFonts w:ascii="Times New Roman" w:hAnsi="Times New Roman" w:cs="Times New Roman"/>
+          <w:sz w:val="24"/>
+        </w:rPr>
+      </w:pPr>
+      <w:r>
+        <w:rPr>
+          <w:rFonts w:ascii="Times New Roman" w:hAnsi="Times New Roman" w:cs="Times New Roman"/>
+          <w:sz w:val="24"/>
+        </w:rPr>
         <w:t>Este programa pode ser implementado numa faculdade, em qualquer unidade curricular, na qual sejam realizados trabalhos de grupo ou individuais.</w:t>
       </w:r>
     </w:p>
-    <w:p/>
-    <w:p/>
-    <w:p>
-      <w:pPr>
-        <w:rPr>
-          <w:sz w:val="40"/>
-        </w:rPr>
-      </w:pPr>
-      <w:r>
-        <w:rPr>
-          <w:sz w:val="40"/>
-        </w:rPr>
-        <w:t>Dificuldades encontradas</w:t>
-      </w:r>
-    </w:p>
-    <w:p>
-      <w:pPr>
-        <w:rPr>
-          <w:sz w:val="40"/>
-        </w:rPr>
-      </w:pPr>
-    </w:p>
-    <w:p>
-      <w:r>
+    <w:p>
+      <w:pPr>
+        <w:rPr>
+          <w:rFonts w:ascii="Times New Roman" w:hAnsi="Times New Roman" w:cs="Times New Roman"/>
+          <w:sz w:val="24"/>
+        </w:rPr>
+      </w:pPr>
+    </w:p>
+    <w:p>
+      <w:pPr>
+        <w:rPr>
+          <w:rFonts w:ascii="Times New Roman" w:hAnsi="Times New Roman" w:cs="Times New Roman"/>
+          <w:sz w:val="24"/>
+        </w:rPr>
+      </w:pPr>
+    </w:p>
+    <w:p>
+      <w:pPr>
+        <w:rPr>
+          <w:rFonts w:ascii="Times New Roman" w:hAnsi="Times New Roman" w:cs="Times New Roman"/>
+          <w:sz w:val="24"/>
+        </w:rPr>
+      </w:pPr>
+    </w:p>
+    <w:p>
+      <w:pPr>
+        <w:rPr>
+          <w:rFonts w:ascii="Times New Roman" w:hAnsi="Times New Roman" w:cs="Times New Roman"/>
+          <w:sz w:val="24"/>
+        </w:rPr>
+      </w:pPr>
+    </w:p>
+    <w:p>
+      <w:pPr>
+        <w:rPr>
+          <w:rFonts w:ascii="Times New Roman" w:hAnsi="Times New Roman" w:cs="Times New Roman"/>
+          <w:sz w:val="44"/>
+        </w:rPr>
+      </w:pPr>
+      <w:r>
+        <w:rPr>
+          <w:rFonts w:ascii="Times New Roman" w:hAnsi="Times New Roman" w:cs="Times New Roman"/>
+          <w:sz w:val="44"/>
+        </w:rPr>
+        <w:t>Relato de Dificuldades</w:t>
+      </w:r>
+    </w:p>
+    <w:p>
+      <w:pPr>
+        <w:rPr>
+          <w:rFonts w:ascii="Times New Roman" w:hAnsi="Times New Roman" w:cs="Times New Roman"/>
+          <w:sz w:val="44"/>
+        </w:rPr>
+      </w:pPr>
+    </w:p>
+    <w:p>
+      <w:pPr>
+        <w:rPr>
+          <w:rFonts w:ascii="Times New Roman" w:hAnsi="Times New Roman" w:cs="Times New Roman"/>
+          <w:sz w:val="24"/>
+        </w:rPr>
+      </w:pPr>
+      <w:r>
+        <w:rPr>
+          <w:rFonts w:ascii="Times New Roman" w:hAnsi="Times New Roman" w:cs="Times New Roman"/>
+          <w:sz w:val="24"/>
+        </w:rPr>
         <w:t>A principal dificuldade encontrada foi quanto à organização de classes/subclasses. Inicialmente não foi claro qual deveria ser a hierarquia de classes, o que resultou em alguns problemas, nomeadamente, classes que dependiam uma da outra. Este problema acabou por ser resolvido.</w:t>
       </w:r>
     </w:p>
     <w:p>
-      <w:r>
+      <w:pPr>
+        <w:rPr>
+          <w:rFonts w:ascii="Times New Roman" w:hAnsi="Times New Roman" w:cs="Times New Roman"/>
+          <w:sz w:val="24"/>
+        </w:rPr>
+      </w:pPr>
+      <w:r>
+        <w:rPr>
+          <w:rFonts w:ascii="Times New Roman" w:hAnsi="Times New Roman" w:cs="Times New Roman"/>
+          <w:sz w:val="24"/>
+        </w:rPr>
         <w:t>Escrever e ler de ficheiros, de início não foi evidente qual seria a melhor maneira de organizar a informação relativa aos enunciados e alunos/professores, mas no fim ficou funcional e a usar um número diminuto de ficheiros diferentes.</w:t>
       </w:r>
     </w:p>
-    <w:p/>
-    <w:p/>
-    <w:p/>
-    <w:p/>
-    <w:p/>
+    <w:p>
+      <w:pPr>
+        <w:rPr>
+          <w:rFonts w:ascii="Times New Roman" w:hAnsi="Times New Roman" w:cs="Times New Roman"/>
+          <w:sz w:val="24"/>
+        </w:rPr>
+      </w:pPr>
+    </w:p>
+    <w:p>
+      <w:pPr>
+        <w:rPr>
+          <w:rFonts w:ascii="Times New Roman" w:hAnsi="Times New Roman" w:cs="Times New Roman"/>
+          <w:sz w:val="24"/>
+        </w:rPr>
+      </w:pPr>
+    </w:p>
+    <w:p>
+      <w:pPr>
+        <w:rPr>
+          <w:rFonts w:ascii="Times New Roman" w:hAnsi="Times New Roman" w:cs="Times New Roman"/>
+          <w:sz w:val="24"/>
+        </w:rPr>
+      </w:pPr>
+    </w:p>
+    <w:p>
+      <w:pPr>
+        <w:rPr>
+          <w:rFonts w:ascii="Times New Roman" w:hAnsi="Times New Roman" w:cs="Times New Roman"/>
+          <w:sz w:val="24"/>
+        </w:rPr>
+      </w:pPr>
+    </w:p>
+    <w:p>
+      <w:pPr>
+        <w:rPr>
+          <w:rFonts w:ascii="Times New Roman" w:hAnsi="Times New Roman" w:cs="Times New Roman"/>
+          <w:sz w:val="24"/>
+        </w:rPr>
+      </w:pPr>
+    </w:p>
     <w:p/>
     <w:sectPr>
       <w:pgSz w:w="11906" w:h="16838"/>

</xml_diff>